<commit_message>
Updated for new/changed needs
</commit_message>
<xml_diff>
--- a/design_spec/Overview/WhatsOnDotComOverview.docx
+++ b/design_spec/Overview/WhatsOnDotComOverview.docx
@@ -15,8 +15,10 @@
           <w:b/>
           <w:u w:val="single"/>
         </w:rPr>
-        <w:t xml:space="preserve">What’s On Dot Com </w:t>
-      </w:r>
+        <w:t>WhatsOnDotCom</w:t>
+      </w:r>
+      <w:bookmarkStart w:id="0" w:name="_GoBack"/>
+      <w:bookmarkEnd w:id="0"/>
       <w:r>
         <w:rPr>
           <w:b/>
@@ -50,7 +52,7 @@
     </w:p>
     <w:p>
       <w:r>
-        <w:t>The website will be able to show imminent events taking place in a close proximity to a user.</w:t>
+        <w:t>This website’s function is to show people events taking place in the area around them. It could be any type of event with tags specifying the nature of it which allow people to view meet-ups that may interest them which are happening nearby.</w:t>
       </w:r>
     </w:p>
     <w:p>
@@ -60,31 +62,18 @@
       <w:r>
         <w:t>ime) or via a google maps api integration</w:t>
       </w:r>
-      <w:bookmarkStart w:id="0" w:name="_GoBack"/>
-      <w:bookmarkEnd w:id="0"/>
-      <w:r>
-        <w:t xml:space="preserve"> with colour coded markers showing the location of each event.</w:t>
+      <w:r>
+        <w:t xml:space="preserve"> with markers showing the location of each event.</w:t>
+      </w:r>
+      <w:r>
+        <w:br/>
+      </w:r>
+      <w:r>
+        <w:br/>
+        <w:t>The website will allow users to view events without having an account but users are required to have an account if they wish to host an event. The account system will also allow users to “follow” specific accounts which will let them see the events being hosted or attended by that user. This will be done by the filter option on the home page which allows you to select whether events only show up if people you follow are hosting/attending.</w:t>
       </w:r>
     </w:p>
-    <w:p>
-      <w:r>
-        <w:t>An accounts system will be used to let users upload their events with a private or public option. In case of a priva</w:t>
-      </w:r>
-      <w:r>
-        <w:t>te option the searcher and host</w:t>
-      </w:r>
-      <w:r>
-        <w:t xml:space="preserve"> must be “friends” on the website.</w:t>
-      </w:r>
-      <w:r>
-        <w:t xml:space="preserve"> The host will be able to write a brief description of their event and must fill in certain key fields to create the event eg. Address, time, category etc.</w:t>
-      </w:r>
-    </w:p>
-    <w:p>
-      <w:r>
-        <w:t>You will not need an account to view public events but will require one to host.</w:t>
-      </w:r>
-    </w:p>
+    <w:p/>
     <w:sectPr>
       <w:pgSz w:w="11906" w:h="16838"/>
       <w:pgMar w:top="1440" w:right="1440" w:bottom="1440" w:left="1440" w:header="708" w:footer="708" w:gutter="0"/>

</xml_diff>